<commit_message>
Update feedback and document
</commit_message>
<xml_diff>
--- a/docs/v1.2.docx
+++ b/docs/v1.2.docx
@@ -120,6 +120,12 @@
     <w:p>
       <w:r>
         <w:t>We can use Window Command Prompt to execute commands. </w:t>
+      </w:r>
+      <w:r>
+        <w:t xml:space="preserve">Please run </w:t>
+      </w:r>
+      <w:r>
+        <w:t>CMD windows as administrator to avoid permission issue.</w:t>
       </w:r>
     </w:p>
     <w:p/>
@@ -1657,28 +1663,49 @@
         <w:t>’</w:t>
       </w:r>
       <w:r>
-        <w:t xml:space="preserve">, and the project should be available at </w:t>
+        <w:t>, and the project should be available at</w:t>
+      </w:r>
+      <w:r>
+        <w:t xml:space="preserve"> </w:t>
       </w:r>
       <w:hyperlink r:id="rId26" w:history="1">
         <w:r>
           <w:rPr>
             <w:rStyle w:val="Hyperlink"/>
           </w:rPr>
-          <w:t>localhost:</w:t>
-        </w:r>
-        <w:r>
-          <w:rPr>
-            <w:rStyle w:val="Hyperlink"/>
-          </w:rPr>
-          <w:t>8080</w:t>
-        </w:r>
-        <w:r>
-          <w:rPr>
-            <w:rStyle w:val="Hyperlink"/>
-          </w:rPr>
-          <w:t>/</w:t>
+          <w:t>localhost:8080/</w:t>
         </w:r>
       </w:hyperlink>
+      <w:r>
+        <w:t xml:space="preserve">. If you run localhost to test, please keep base </w:t>
+      </w:r>
+      <w:proofErr w:type="spellStart"/>
+      <w:r>
+        <w:t>href</w:t>
+      </w:r>
+      <w:proofErr w:type="spellEnd"/>
+      <w:r>
+        <w:t xml:space="preserve"> at index.html as “/”</w:t>
+      </w:r>
+      <w:r>
+        <w:t xml:space="preserve"> (</w:t>
+      </w:r>
+      <w:r>
+        <w:t xml:space="preserve">&lt;base </w:t>
+      </w:r>
+      <w:proofErr w:type="spellStart"/>
+      <w:r>
+        <w:t>href</w:t>
+      </w:r>
+      <w:proofErr w:type="spellEnd"/>
+      <w:r>
+        <w:t>="/" /&gt;</w:t>
+      </w:r>
+      <w:r>
+        <w:t>)</w:t>
+      </w:r>
+      <w:bookmarkStart w:id="0" w:name="_GoBack"/>
+      <w:bookmarkEnd w:id="0"/>
     </w:p>
     <w:p>
       <w:r>
@@ -2681,8 +2708,6 @@
       <w:pPr>
         <w:pStyle w:val="Heading1"/>
       </w:pPr>
-      <w:bookmarkStart w:id="0" w:name="_GoBack"/>
-      <w:bookmarkEnd w:id="0"/>
       <w:r>
         <w:t>Replacing Non-Compile Version Libraries with The Com</w:t>
       </w:r>

</xml_diff>